<commit_message>
Update IN1013 Database Design Coursework - Dom's gym.docx
</commit_message>
<xml_diff>
--- a/Coursework/IN1013 Database Design Coursework - Dom's gym.docx
+++ b/Coursework/IN1013 Database Design Coursework - Dom's gym.docx
@@ -60,6 +60,20 @@
         </w:rPr>
         <w:t>Student ID:</w:t>
       </w:r>
+      <w:r>
+        <w:rPr>
+          <w:sz w:val="22"/>
+          <w:szCs w:val="22"/>
+        </w:rPr>
+        <w:t xml:space="preserve"> </w:t>
+      </w:r>
+      <w:r>
+        <w:rPr>
+          <w:sz w:val="22"/>
+          <w:szCs w:val="22"/>
+        </w:rPr>
+        <w:t>240012813</w:t>
+      </w:r>
     </w:p>
     <w:p>
       <w:pPr>
@@ -167,7 +181,6 @@
           <w:szCs w:val="22"/>
         </w:rPr>
       </w:pPr>
-      <w:proofErr w:type="gramStart"/>
       <w:r>
         <w:rPr>
           <w:b/>
@@ -178,6 +191,14 @@
       </w:r>
       <w:r>
         <w:rPr>
+          <w:b/>
+          <w:sz w:val="22"/>
+          <w:szCs w:val="22"/>
+        </w:rPr>
+        <w:t>:</w:t>
+      </w:r>
+      <w:r>
+        <w:rPr>
           <w:sz w:val="22"/>
           <w:szCs w:val="22"/>
         </w:rPr>
@@ -188,6 +209,55 @@
           <w:sz w:val="22"/>
           <w:szCs w:val="22"/>
         </w:rPr>
+        <w:t>“</w:t>
+      </w:r>
+      <w:r>
+        <w:rPr>
+          <w:sz w:val="22"/>
+          <w:szCs w:val="22"/>
+        </w:rPr>
+        <w:t xml:space="preserve">Dom’s gym” is a well-established </w:t>
+      </w:r>
+      <w:r>
+        <w:rPr>
+          <w:sz w:val="22"/>
+          <w:szCs w:val="22"/>
+        </w:rPr>
+        <w:t>fitness</w:t>
+      </w:r>
+      <w:r>
+        <w:rPr>
+          <w:sz w:val="22"/>
+          <w:szCs w:val="22"/>
+        </w:rPr>
+        <w:t xml:space="preserve"> chain in </w:t>
+      </w:r>
+      <w:r>
+        <w:rPr>
+          <w:sz w:val="22"/>
+          <w:szCs w:val="22"/>
+        </w:rPr>
+        <w:t>S</w:t>
+      </w:r>
+      <w:r>
+        <w:rPr>
+          <w:sz w:val="22"/>
+          <w:szCs w:val="22"/>
+        </w:rPr>
+        <w:t xml:space="preserve">outheast London. Dom’s gym </w:t>
+      </w:r>
+      <w:r>
+        <w:rPr>
+          <w:sz w:val="22"/>
+          <w:szCs w:val="22"/>
+        </w:rPr>
+        <w:t>welcomes</w:t>
+      </w:r>
+      <w:r>
+        <w:rPr>
+          <w:sz w:val="22"/>
+          <w:szCs w:val="22"/>
+        </w:rPr>
         <w:t xml:space="preserve"> </w:t>
       </w:r>
       <w:r>
@@ -195,63 +265,6 @@
           <w:sz w:val="22"/>
           <w:szCs w:val="22"/>
         </w:rPr>
-        <w:t>“</w:t>
-      </w:r>
-      <w:proofErr w:type="gramEnd"/>
-      <w:r>
-        <w:rPr>
-          <w:sz w:val="22"/>
-          <w:szCs w:val="22"/>
-        </w:rPr>
-        <w:t xml:space="preserve">Dom’s gym” is a well-established </w:t>
-      </w:r>
-      <w:r>
-        <w:rPr>
-          <w:sz w:val="22"/>
-          <w:szCs w:val="22"/>
-        </w:rPr>
-        <w:t>fitness</w:t>
-      </w:r>
-      <w:r>
-        <w:rPr>
-          <w:sz w:val="22"/>
-          <w:szCs w:val="22"/>
-        </w:rPr>
-        <w:t xml:space="preserve"> chain in </w:t>
-      </w:r>
-      <w:r>
-        <w:rPr>
-          <w:sz w:val="22"/>
-          <w:szCs w:val="22"/>
-        </w:rPr>
-        <w:t>S</w:t>
-      </w:r>
-      <w:r>
-        <w:rPr>
-          <w:sz w:val="22"/>
-          <w:szCs w:val="22"/>
-        </w:rPr>
-        <w:t xml:space="preserve">outheast London. Dom’s gym </w:t>
-      </w:r>
-      <w:r>
-        <w:rPr>
-          <w:sz w:val="22"/>
-          <w:szCs w:val="22"/>
-        </w:rPr>
-        <w:t>welcomes</w:t>
-      </w:r>
-      <w:r>
-        <w:rPr>
-          <w:sz w:val="22"/>
-          <w:szCs w:val="22"/>
-        </w:rPr>
-        <w:t xml:space="preserve"> </w:t>
-      </w:r>
-      <w:r>
-        <w:rPr>
-          <w:sz w:val="22"/>
-          <w:szCs w:val="22"/>
-        </w:rPr>
         <w:t>anyone</w:t>
       </w:r>
       <w:r>
@@ -261,7 +274,6 @@
         </w:rPr>
         <w:t xml:space="preserve"> aged 16 or over. It is open daily from 6 a.m. to 11 </w:t>
       </w:r>
-      <w:proofErr w:type="gramStart"/>
       <w:r>
         <w:rPr>
           <w:sz w:val="22"/>
@@ -269,14 +281,6 @@
         </w:rPr>
         <w:t>p.m.</w:t>
       </w:r>
-      <w:r>
-        <w:rPr>
-          <w:sz w:val="22"/>
-          <w:szCs w:val="22"/>
-        </w:rPr>
-        <w:t>.</w:t>
-      </w:r>
-      <w:proofErr w:type="gramEnd"/>
       <w:r>
         <w:rPr>
           <w:sz w:val="22"/>
@@ -1299,13 +1303,8 @@
     <w:p/>
     <w:p>
       <w:r>
-        <w:t>Insert additional tables here…</w:t>
-      </w:r>
-      <w:proofErr w:type="gramStart"/>
-      <w:r>
-        <w:t>…..</w:t>
-      </w:r>
-      <w:proofErr w:type="gramEnd"/>
+        <w:t>Insert additional tables here……..</w:t>
+      </w:r>
     </w:p>
     <w:p/>
     <w:p>

</xml_diff>